<commit_message>
Working at google fit api
</commit_message>
<xml_diff>
--- a/FitClub/app/src/main/java/com/example/fitclub/Docs/connect_to_Google_services.docx
+++ b/FitClub/app/src/main/java/com/example/fitclub/Docs/connect_to_Google_services.docx
@@ -98,8 +98,6 @@
           <w:t>https://developers.google.com/fit/overview</w:t>
         </w:r>
       </w:hyperlink>
-      <w:bookmarkStart w:id="0" w:name="_GoBack"/>
-      <w:bookmarkEnd w:id="0"/>
     </w:p>
     <w:p>
       <w:pPr>
@@ -276,7 +274,6 @@
         </w:rPr>
         <w:t>/</w:t>
       </w:r>
-      <w:proofErr w:type="spellStart"/>
       <w:r>
         <w:rPr>
           <w:rFonts w:ascii="Arial" w:hAnsi="Arial" w:cs="Arial"/>
@@ -286,7 +283,6 @@
         </w:rPr>
         <w:t>apis</w:t>
       </w:r>
-      <w:proofErr w:type="spellEnd"/>
       <w:r>
         <w:rPr>
           <w:rFonts w:ascii="Arial" w:hAnsi="Arial" w:cs="Arial"/>
@@ -898,18 +894,8 @@
           <w:sz w:val="24"/>
           <w:szCs w:val="24"/>
         </w:rPr>
-        <w:t xml:space="preserve">Далее необходимо настроить идентификатора клиента </w:t>
-      </w:r>
-      <w:proofErr w:type="spellStart"/>
-      <w:r>
-        <w:rPr>
-          <w:rFonts w:ascii="Arial" w:hAnsi="Arial" w:cs="Arial"/>
-          <w:sz w:val="24"/>
-          <w:szCs w:val="24"/>
-        </w:rPr>
-        <w:t>OAuth</w:t>
-      </w:r>
-      <w:proofErr w:type="spellEnd"/>
+        <w:t>Далее необходимо настроить идентификатора клиента OAuth</w:t>
+      </w:r>
     </w:p>
     <w:p>
       <w:pPr>
@@ -993,7 +979,6 @@
         </w:rPr>
         <w:t xml:space="preserve">Необходимо получить </w:t>
       </w:r>
-      <w:proofErr w:type="spellStart"/>
       <w:r>
         <w:rPr>
           <w:rFonts w:ascii="Arial" w:hAnsi="Arial" w:cs="Arial"/>
@@ -1003,7 +988,6 @@
         </w:rPr>
         <w:t>sha</w:t>
       </w:r>
-      <w:proofErr w:type="spellEnd"/>
       <w:r>
         <w:rPr>
           <w:rFonts w:ascii="Arial" w:hAnsi="Arial" w:cs="Arial"/>
@@ -1128,7 +1112,6 @@
         </w:rPr>
         <w:t xml:space="preserve"> </w:t>
       </w:r>
-      <w:proofErr w:type="spellStart"/>
       <w:r>
         <w:rPr>
           <w:rFonts w:ascii="Arial" w:hAnsi="Arial" w:cs="Arial"/>
@@ -1138,25 +1121,14 @@
         </w:rPr>
         <w:t>Gradle</w:t>
       </w:r>
-      <w:proofErr w:type="spellEnd"/>
-      <w:r>
-        <w:rPr>
-          <w:rFonts w:ascii="Arial" w:hAnsi="Arial" w:cs="Arial"/>
-          <w:sz w:val="24"/>
-          <w:szCs w:val="24"/>
-        </w:rPr>
-        <w:t xml:space="preserve"> </w:t>
-      </w:r>
-      <w:proofErr w:type="gramStart"/>
-      <w:r>
-        <w:rPr>
-          <w:rFonts w:ascii="Arial" w:hAnsi="Arial" w:cs="Arial"/>
-          <w:sz w:val="24"/>
-          <w:szCs w:val="24"/>
-        </w:rPr>
-        <w:t>-&gt;</w:t>
-      </w:r>
-      <w:proofErr w:type="spellStart"/>
+      <w:r>
+        <w:rPr>
+          <w:rFonts w:ascii="Arial" w:hAnsi="Arial" w:cs="Arial"/>
+          <w:sz w:val="24"/>
+          <w:szCs w:val="24"/>
+        </w:rPr>
+        <w:t xml:space="preserve"> -&gt;</w:t>
+      </w:r>
       <w:r>
         <w:rPr>
           <w:rFonts w:ascii="Arial" w:hAnsi="Arial" w:cs="Arial"/>
@@ -1166,8 +1138,6 @@
         </w:rPr>
         <w:t>signingReport</w:t>
       </w:r>
-      <w:proofErr w:type="spellEnd"/>
-      <w:proofErr w:type="gramEnd"/>
       <w:r>
         <w:rPr>
           <w:rFonts w:ascii="Arial" w:hAnsi="Arial" w:cs="Arial"/>
@@ -1201,7 +1171,6 @@
         </w:rPr>
         <w:t xml:space="preserve">который необходимо скопировать и вставить в  поле </w:t>
       </w:r>
-      <w:proofErr w:type="spellStart"/>
       <w:r>
         <w:rPr>
           <w:rFonts w:ascii="Arial" w:hAnsi="Arial" w:cs="Arial"/>
@@ -1211,7 +1180,6 @@
         </w:rPr>
         <w:t>Sha</w:t>
       </w:r>
-      <w:proofErr w:type="spellEnd"/>
       <w:r>
         <w:rPr>
           <w:rFonts w:ascii="Arial" w:hAnsi="Arial" w:cs="Arial"/>
@@ -1226,25 +1194,7 @@
           <w:sz w:val="24"/>
           <w:szCs w:val="24"/>
         </w:rPr>
-        <w:t xml:space="preserve">см </w:t>
-      </w:r>
-      <w:proofErr w:type="spellStart"/>
-      <w:r>
-        <w:rPr>
-          <w:rFonts w:ascii="Arial" w:hAnsi="Arial" w:cs="Arial"/>
-          <w:sz w:val="24"/>
-          <w:szCs w:val="24"/>
-        </w:rPr>
-        <w:t>скрин</w:t>
-      </w:r>
-      <w:proofErr w:type="spellEnd"/>
-      <w:r>
-        <w:rPr>
-          <w:rFonts w:ascii="Arial" w:hAnsi="Arial" w:cs="Arial"/>
-          <w:sz w:val="24"/>
-          <w:szCs w:val="24"/>
-        </w:rPr>
-        <w:t xml:space="preserve"> выше</w:t>
+        <w:t>см скрин выше</w:t>
       </w:r>
       <w:r>
         <w:rPr>
@@ -1449,22 +1399,12 @@
         <w:lastRenderedPageBreak/>
         <w:t xml:space="preserve">В данном примере </w:t>
       </w:r>
-      <w:proofErr w:type="spellStart"/>
       <w:r>
         <w:rPr>
           <w:color w:val="6A8759"/>
         </w:rPr>
-        <w:t>com.</w:t>
-      </w:r>
-      <w:proofErr w:type="gramStart"/>
-      <w:r>
-        <w:rPr>
-          <w:color w:val="6A8759"/>
-        </w:rPr>
-        <w:t>example.fitclub</w:t>
-      </w:r>
-      <w:proofErr w:type="spellEnd"/>
-      <w:proofErr w:type="gramEnd"/>
+        <w:t>com.example.fitclub</w:t>
+      </w:r>
     </w:p>
     <w:p>
       <w:pPr>
@@ -1635,18 +1575,8 @@
           <w:sz w:val="24"/>
           <w:szCs w:val="24"/>
         </w:rPr>
-        <w:t xml:space="preserve"> </w:t>
-      </w:r>
-      <w:proofErr w:type="spellStart"/>
-      <w:r>
-        <w:rPr>
-          <w:rFonts w:ascii="Arial" w:hAnsi="Arial" w:cs="Arial"/>
-          <w:sz w:val="24"/>
-          <w:szCs w:val="24"/>
-        </w:rPr>
-        <w:t>OAuth</w:t>
-      </w:r>
-      <w:proofErr w:type="spellEnd"/>
+        <w:t xml:space="preserve"> OAuth</w:t>
+      </w:r>
     </w:p>
     <w:p>
       <w:pPr>
@@ -1746,18 +1676,8 @@
           <w:sz w:val="24"/>
           <w:szCs w:val="24"/>
         </w:rPr>
-        <w:t xml:space="preserve">для API </w:t>
-      </w:r>
-      <w:proofErr w:type="spellStart"/>
-      <w:r>
-        <w:rPr>
-          <w:rFonts w:ascii="Arial" w:hAnsi="Arial" w:cs="Arial"/>
-          <w:sz w:val="24"/>
-          <w:szCs w:val="24"/>
-        </w:rPr>
-        <w:t>Google</w:t>
-      </w:r>
-      <w:proofErr w:type="spellEnd"/>
+        <w:t>для API Google</w:t>
+      </w:r>
       <w:r>
         <w:rPr>
           <w:rFonts w:ascii="Arial" w:hAnsi="Arial" w:cs="Arial"/>
@@ -1957,25 +1877,7 @@
           <w:sz w:val="24"/>
           <w:szCs w:val="24"/>
         </w:rPr>
-        <w:t xml:space="preserve">Для завершения настроек </w:t>
-      </w:r>
-      <w:proofErr w:type="spellStart"/>
-      <w:r>
-        <w:rPr>
-          <w:rFonts w:ascii="Arial" w:hAnsi="Arial" w:cs="Arial"/>
-          <w:sz w:val="24"/>
-          <w:szCs w:val="24"/>
-        </w:rPr>
-        <w:t>нажимем</w:t>
-      </w:r>
-      <w:proofErr w:type="spellEnd"/>
-      <w:r>
-        <w:rPr>
-          <w:rFonts w:ascii="Arial" w:hAnsi="Arial" w:cs="Arial"/>
-          <w:sz w:val="24"/>
-          <w:szCs w:val="24"/>
-        </w:rPr>
-        <w:t xml:space="preserve"> кнопку </w:t>
+        <w:t xml:space="preserve">Для завершения настроек нажимем кнопку </w:t>
       </w:r>
       <w:r>
         <w:rPr>
@@ -2001,6 +1903,24 @@
         </w:rPr>
         <w:t>”</w:t>
       </w:r>
+    </w:p>
+    <w:p>
+      <w:pPr>
+        <w:rPr>
+          <w:rFonts w:ascii="Arial" w:hAnsi="Arial" w:cs="Arial"/>
+          <w:sz w:val="24"/>
+          <w:szCs w:val="24"/>
+        </w:rPr>
+      </w:pPr>
+    </w:p>
+    <w:p>
+      <w:pPr>
+        <w:rPr>
+          <w:rFonts w:ascii="Arial" w:hAnsi="Arial" w:cs="Arial"/>
+          <w:sz w:val="24"/>
+          <w:szCs w:val="24"/>
+        </w:rPr>
+      </w:pPr>
     </w:p>
     <w:p>
       <w:pPr>
@@ -2094,7 +2014,6 @@
         </w:rPr>
         <w:t xml:space="preserve">После этого идентификатор клиентов </w:t>
       </w:r>
-      <w:proofErr w:type="spellStart"/>
       <w:r>
         <w:rPr>
           <w:rFonts w:ascii="Arial" w:hAnsi="Arial" w:cs="Arial"/>
@@ -2104,7 +2023,6 @@
         </w:rPr>
         <w:t>Oauth</w:t>
       </w:r>
-      <w:proofErr w:type="spellEnd"/>
       <w:r>
         <w:rPr>
           <w:rFonts w:ascii="Arial" w:hAnsi="Arial" w:cs="Arial"/>
@@ -2180,6 +2098,164 @@
                     <a:ln>
                       <a:noFill/>
                     </a:ln>
+                  </pic:spPr>
+                </pic:pic>
+              </a:graphicData>
+            </a:graphic>
+          </wp:inline>
+        </w:drawing>
+      </w:r>
+    </w:p>
+    <w:p>
+      <w:pPr>
+        <w:rPr>
+          <w:rFonts w:ascii="Arial" w:hAnsi="Arial" w:cs="Arial"/>
+          <w:sz w:val="24"/>
+          <w:szCs w:val="24"/>
+        </w:rPr>
+      </w:pPr>
+    </w:p>
+    <w:p>
+      <w:pPr>
+        <w:rPr>
+          <w:rFonts w:ascii="Arial" w:hAnsi="Arial" w:cs="Arial"/>
+          <w:sz w:val="24"/>
+          <w:szCs w:val="24"/>
+        </w:rPr>
+      </w:pPr>
+    </w:p>
+    <w:p>
+      <w:pPr>
+        <w:rPr>
+          <w:rFonts w:ascii="Arial" w:hAnsi="Arial" w:cs="Arial"/>
+          <w:sz w:val="24"/>
+          <w:szCs w:val="24"/>
+        </w:rPr>
+      </w:pPr>
+      <w:r>
+        <w:rPr>
+          <w:rFonts w:ascii="Arial" w:hAnsi="Arial" w:cs="Arial"/>
+          <w:sz w:val="24"/>
+          <w:szCs w:val="24"/>
+        </w:rPr>
+        <w:t xml:space="preserve">ТАКЖЕ НЕОБХОДИМО ПОДКЛЮЧИТЬ </w:t>
+      </w:r>
+      <w:r>
+        <w:rPr>
+          <w:rFonts w:ascii="Arial" w:hAnsi="Arial" w:cs="Arial"/>
+          <w:sz w:val="24"/>
+          <w:szCs w:val="24"/>
+          <w:lang w:val="en-US"/>
+        </w:rPr>
+        <w:t>GOOGLE</w:t>
+      </w:r>
+      <w:r>
+        <w:rPr>
+          <w:rFonts w:ascii="Arial" w:hAnsi="Arial" w:cs="Arial"/>
+          <w:sz w:val="24"/>
+          <w:szCs w:val="24"/>
+        </w:rPr>
+        <w:t xml:space="preserve"> </w:t>
+      </w:r>
+      <w:r>
+        <w:rPr>
+          <w:rFonts w:ascii="Arial" w:hAnsi="Arial" w:cs="Arial"/>
+          <w:sz w:val="24"/>
+          <w:szCs w:val="24"/>
+          <w:lang w:val="en-US"/>
+        </w:rPr>
+        <w:t>PLAY</w:t>
+      </w:r>
+      <w:r>
+        <w:rPr>
+          <w:rFonts w:ascii="Arial" w:hAnsi="Arial" w:cs="Arial"/>
+          <w:sz w:val="24"/>
+          <w:szCs w:val="24"/>
+        </w:rPr>
+        <w:t xml:space="preserve"> </w:t>
+      </w:r>
+      <w:r>
+        <w:rPr>
+          <w:rFonts w:ascii="Arial" w:hAnsi="Arial" w:cs="Arial"/>
+          <w:sz w:val="24"/>
+          <w:szCs w:val="24"/>
+          <w:lang w:val="en-US"/>
+        </w:rPr>
+        <w:t>SERVICES</w:t>
+      </w:r>
+    </w:p>
+    <w:p>
+      <w:pPr>
+        <w:rPr>
+          <w:rFonts w:ascii="Arial" w:hAnsi="Arial" w:cs="Arial"/>
+          <w:sz w:val="24"/>
+          <w:szCs w:val="24"/>
+          <w:lang w:val="en-US"/>
+        </w:rPr>
+      </w:pPr>
+      <w:r>
+        <w:rPr>
+          <w:rFonts w:ascii="Arial" w:hAnsi="Arial" w:cs="Arial"/>
+          <w:sz w:val="24"/>
+          <w:szCs w:val="24"/>
+        </w:rPr>
+        <w:t xml:space="preserve">В проекте </w:t>
+      </w:r>
+      <w:r>
+        <w:rPr>
+          <w:rFonts w:ascii="Arial" w:hAnsi="Arial" w:cs="Arial"/>
+          <w:sz w:val="24"/>
+          <w:szCs w:val="24"/>
+          <w:lang w:val="en-US"/>
+        </w:rPr>
+        <w:t>Android studio</w:t>
+      </w:r>
+      <w:bookmarkStart w:id="0" w:name="_GoBack"/>
+      <w:bookmarkEnd w:id="0"/>
+    </w:p>
+    <w:p>
+      <w:pPr>
+        <w:rPr>
+          <w:rFonts w:ascii="Arial" w:hAnsi="Arial" w:cs="Arial"/>
+          <w:sz w:val="24"/>
+          <w:szCs w:val="24"/>
+        </w:rPr>
+      </w:pPr>
+      <w:r>
+        <w:rPr>
+          <w:noProof/>
+          <w:lang w:eastAsia="ru-RU"/>
+        </w:rPr>
+        <w:lastRenderedPageBreak/>
+        <w:drawing>
+          <wp:inline distT="0" distB="0" distL="0" distR="0" wp14:anchorId="64408117" wp14:editId="19A53B54">
+            <wp:extent cx="6299835" cy="5688330"/>
+            <wp:effectExtent l="0" t="0" r="5715" b="7620"/>
+            <wp:docPr id="16" name="Рисунок 16"/>
+            <wp:cNvGraphicFramePr>
+              <a:graphicFrameLocks xmlns:a="http://schemas.openxmlformats.org/drawingml/2006/main" noChangeAspect="1"/>
+            </wp:cNvGraphicFramePr>
+            <a:graphic xmlns:a="http://schemas.openxmlformats.org/drawingml/2006/main">
+              <a:graphicData uri="http://schemas.openxmlformats.org/drawingml/2006/picture">
+                <pic:pic xmlns:pic="http://schemas.openxmlformats.org/drawingml/2006/picture">
+                  <pic:nvPicPr>
+                    <pic:cNvPr id="1" name=""/>
+                    <pic:cNvPicPr/>
+                  </pic:nvPicPr>
+                  <pic:blipFill>
+                    <a:blip r:embed="rId21"/>
+                    <a:stretch>
+                      <a:fillRect/>
+                    </a:stretch>
+                  </pic:blipFill>
+                  <pic:spPr>
+                    <a:xfrm>
+                      <a:off x="0" y="0"/>
+                      <a:ext cx="6299835" cy="5688330"/>
+                    </a:xfrm>
+                    <a:prstGeom prst="rect">
+                      <a:avLst/>
+                    </a:prstGeom>
                   </pic:spPr>
                 </pic:pic>
               </a:graphicData>

</xml_diff>